<commit_message>
Did some stuff apparently
</commit_message>
<xml_diff>
--- a/Lunaura/Education.docx
+++ b/Lunaura/Education.docx
@@ -66,7 +66,15 @@
         <w:t>S</w:t>
       </w:r>
       <w:r>
-        <w:t>chools, this is due to the fact that the speed at which kids at this age grow, would make it uneconomical.</w:t>
+        <w:t xml:space="preserve">chools, this is </w:t>
+      </w:r>
+      <w:proofErr w:type="gramStart"/>
+      <w:r>
+        <w:t>due to the fact that</w:t>
+      </w:r>
+      <w:proofErr w:type="gramEnd"/>
+      <w:r>
+        <w:t xml:space="preserve"> the speed at which kids at this age grow, would make it uneconomical.</w:t>
       </w:r>
     </w:p>
     <w:p>
@@ -216,8 +224,6 @@
       </w:r>
       <w:r>
         <w:br/>
-      </w:r>
-      <w:r>
         <w:t>Literacy</w:t>
       </w:r>
       <w:r>
@@ -316,6 +322,45 @@
     </w:p>
     <w:p>
       <w:pPr>
+        <w:rPr>
+          <w:u w:val="single"/>
+        </w:rPr>
+      </w:pPr>
+      <w:r>
+        <w:rPr>
+          <w:u w:val="single"/>
+        </w:rPr>
+        <w:t>Uniform</w:t>
+      </w:r>
+    </w:p>
+    <w:p>
+      <w:pPr>
+        <w:rPr>
+          <w:u w:val="single"/>
+        </w:rPr>
+      </w:pPr>
+      <w:r>
+        <w:rPr>
+          <w:u w:val="single"/>
+        </w:rPr>
+        <w:t>Curriculum</w:t>
+      </w:r>
+    </w:p>
+    <w:p>
+      <w:pPr>
+        <w:rPr>
+          <w:u w:val="single"/>
+        </w:rPr>
+      </w:pPr>
+      <w:r>
+        <w:rPr>
+          <w:u w:val="single"/>
+        </w:rPr>
+        <w:t>Examination</w:t>
+      </w:r>
+    </w:p>
+    <w:p>
+      <w:pPr>
         <w:pStyle w:val="Heading1"/>
       </w:pPr>
       <w:r>
@@ -331,6 +376,45 @@
       </w:r>
       <w:r>
         <w:t xml:space="preserve"> to 18 years old. Its function is to provide a very focused education for each student comprising of a few chosen subjects which are taught to a heightened level.</w:t>
+      </w:r>
+    </w:p>
+    <w:p>
+      <w:pPr>
+        <w:rPr>
+          <w:u w:val="single"/>
+        </w:rPr>
+      </w:pPr>
+      <w:r>
+        <w:rPr>
+          <w:u w:val="single"/>
+        </w:rPr>
+        <w:t>Uniform</w:t>
+      </w:r>
+    </w:p>
+    <w:p>
+      <w:pPr>
+        <w:rPr>
+          <w:u w:val="single"/>
+        </w:rPr>
+      </w:pPr>
+      <w:r>
+        <w:rPr>
+          <w:u w:val="single"/>
+        </w:rPr>
+        <w:t>Curriculum</w:t>
+      </w:r>
+    </w:p>
+    <w:p>
+      <w:pPr>
+        <w:rPr>
+          <w:u w:val="single"/>
+        </w:rPr>
+      </w:pPr>
+      <w:r>
+        <w:rPr>
+          <w:u w:val="single"/>
+        </w:rPr>
+        <w:t>Examination</w:t>
       </w:r>
     </w:p>
     <w:p>
@@ -760,6 +844,7 @@
   <w:style w:type="paragraph" w:default="1" w:styleId="Normal">
     <w:name w:val="Normal"/>
     <w:qFormat/>
+    <w:rsid w:val="007A4064"/>
   </w:style>
   <w:style w:type="paragraph" w:styleId="Heading1">
     <w:name w:val="heading 1"/>

</xml_diff>